<commit_message>
Kafta setup Kinda script
</commit_message>
<xml_diff>
--- a/Term3/literature.docx
+++ b/Term3/literature.docx
@@ -17,15 +17,7 @@
       </w:r>
       <w:r>
         <w:br/>
-        <w:t xml:space="preserve">J Internet </w:t>
-      </w:r>
-      <w:proofErr w:type="spellStart"/>
-      <w:r>
-        <w:t>Serv</w:t>
-      </w:r>
-      <w:proofErr w:type="spellEnd"/>
-      <w:r>
-        <w:t xml:space="preserve"> Appl (2010) 1: 7–18</w:t>
+        <w:t>J Internet Serv Appl (2010) 1: 7–18</w:t>
       </w:r>
       <w:r>
         <w:br/>
@@ -59,13 +51,8 @@
         <w:t xml:space="preserve">· </w:t>
       </w:r>
       <w:r>
-        <w:t xml:space="preserve">Raouf </w:t>
-      </w:r>
-      <w:proofErr w:type="spellStart"/>
-      <w:r>
-        <w:t>Boutaba</w:t>
-      </w:r>
-      <w:proofErr w:type="spellEnd"/>
+        <w:t>Raouf Boutaba</w:t>
+      </w:r>
       <w:r>
         <w:br/>
       </w:r>
@@ -103,19 +90,11 @@
       <w:r>
         <w:br/>
       </w:r>
-      <w:proofErr w:type="spellStart"/>
-      <w:r>
-        <w:rPr>
-          <w:rFonts w:ascii="Arial" w:hAnsi="Arial" w:cs="Arial"/>
-        </w:rPr>
-        <w:t>DataCloud</w:t>
-      </w:r>
-      <w:proofErr w:type="spellEnd"/>
-      <w:r>
-        <w:rPr>
-          <w:rFonts w:ascii="Arial" w:hAnsi="Arial" w:cs="Arial"/>
-        </w:rPr>
-        <w:t xml:space="preserve"> Project *</w:t>
+      <w:r>
+        <w:rPr>
+          <w:rFonts w:ascii="Arial" w:hAnsi="Arial" w:cs="Arial"/>
+        </w:rPr>
+        <w:t>DataCloud Project *</w:t>
       </w:r>
       <w:r>
         <w:br/>
@@ -240,42 +219,20 @@
       <w:r>
         <w:t xml:space="preserve"> </w:t>
       </w:r>
-      <w:proofErr w:type="spellStart"/>
-      <w:r>
-        <w:rPr>
-          <w:rFonts w:ascii="Arial" w:hAnsi="Arial" w:cs="Arial"/>
-        </w:rPr>
-        <w:t>modeling</w:t>
-      </w:r>
-      <w:proofErr w:type="spellEnd"/>
-      <w:r>
-        <w:rPr>
-          <w:rFonts w:ascii="Arial" w:hAnsi="Arial" w:cs="Arial"/>
-        </w:rPr>
-        <w:t xml:space="preserve"> techniques and their applications</w:t>
-      </w:r>
-      <w:r>
-        <w:br/>
-      </w:r>
-      <w:r>
-        <w:rPr>
-          <w:rFonts w:ascii="Arial" w:hAnsi="Arial" w:cs="Arial"/>
-        </w:rPr>
-        <w:t xml:space="preserve">Danilo Ardagna 1 , Giuliano Casale 2* , Michele Ciavotta1 , Juan F Pérez 2 and </w:t>
-      </w:r>
-      <w:proofErr w:type="spellStart"/>
-      <w:r>
-        <w:rPr>
-          <w:rFonts w:ascii="Arial" w:hAnsi="Arial" w:cs="Arial"/>
-        </w:rPr>
-        <w:t>Weikun</w:t>
-      </w:r>
-      <w:proofErr w:type="spellEnd"/>
-      <w:r>
-        <w:rPr>
-          <w:rFonts w:ascii="Arial" w:hAnsi="Arial" w:cs="Arial"/>
-        </w:rPr>
-        <w:t xml:space="preserve"> Wang2</w:t>
+      <w:r>
+        <w:rPr>
+          <w:rFonts w:ascii="Arial" w:hAnsi="Arial" w:cs="Arial"/>
+        </w:rPr>
+        <w:t>modeling techniques and their applications</w:t>
+      </w:r>
+      <w:r>
+        <w:br/>
+      </w:r>
+      <w:r>
+        <w:rPr>
+          <w:rFonts w:ascii="Arial" w:hAnsi="Arial" w:cs="Arial"/>
+        </w:rPr>
+        <w:t>Danilo Ardagna 1 , Giuliano Casale 2* , Michele Ciavotta1 , Juan F Pérez 2 and Weikun Wang2</w:t>
       </w:r>
     </w:p>
     <w:p/>
@@ -285,23 +242,7 @@
           <w:sz w:val="36"/>
           <w:szCs w:val="36"/>
         </w:rPr>
-        <w:t>Maths around M/M/</w:t>
-      </w:r>
-      <w:proofErr w:type="spellStart"/>
-      <w:r>
-        <w:rPr>
-          <w:sz w:val="36"/>
-          <w:szCs w:val="36"/>
-        </w:rPr>
-        <w:t>M+r</w:t>
-      </w:r>
-      <w:proofErr w:type="spellEnd"/>
-      <w:r>
-        <w:rPr>
-          <w:sz w:val="36"/>
-          <w:szCs w:val="36"/>
-        </w:rPr>
-        <w:t xml:space="preserve"> queuing:</w:t>
+        <w:t>Maths around M/M/M+r queuing:</w:t>
       </w:r>
       <w:r>
         <w:br/>
@@ -330,19 +271,11 @@
       <w:r>
         <w:br/>
       </w:r>
-      <w:proofErr w:type="spellStart"/>
-      <w:r>
-        <w:rPr>
-          <w:rFonts w:ascii="Arial" w:hAnsi="Arial" w:cs="Arial"/>
-        </w:rPr>
-        <w:t>Centers</w:t>
-      </w:r>
-      <w:proofErr w:type="spellEnd"/>
-      <w:r>
-        <w:rPr>
-          <w:rFonts w:ascii="Arial" w:hAnsi="Arial" w:cs="Arial"/>
-        </w:rPr>
-        <w:t xml:space="preserve"> Using M=G=m=m þ r</w:t>
+      <w:r>
+        <w:rPr>
+          <w:rFonts w:ascii="Arial" w:hAnsi="Arial" w:cs="Arial"/>
+        </w:rPr>
+        <w:t>Centers Using M=G=m=m þ r</w:t>
       </w:r>
       <w:r>
         <w:br/>
@@ -374,19 +307,11 @@
           <w:rFonts w:ascii="Arial" w:hAnsi="Arial" w:cs="Arial"/>
         </w:rPr>
       </w:pPr>
-      <w:proofErr w:type="spellStart"/>
-      <w:r>
-        <w:rPr>
-          <w:rFonts w:ascii="Arial" w:hAnsi="Arial" w:cs="Arial"/>
-        </w:rPr>
-        <w:t>Mid June</w:t>
-      </w:r>
-      <w:proofErr w:type="spellEnd"/>
-      <w:r>
-        <w:rPr>
-          <w:rFonts w:ascii="Arial" w:hAnsi="Arial" w:cs="Arial"/>
-        </w:rPr>
-        <w:t xml:space="preserve">: GNS3 </w:t>
+      <w:r>
+        <w:rPr>
+          <w:rFonts w:ascii="Arial" w:hAnsi="Arial" w:cs="Arial"/>
+        </w:rPr>
+        <w:t xml:space="preserve">Mid June: GNS3 </w:t>
       </w:r>
       <w:r>
         <w:rPr>
@@ -412,35 +337,7 @@
         <w:rPr>
           <w:rFonts w:ascii="Arial" w:hAnsi="Arial" w:cs="Arial"/>
         </w:rPr>
-        <w:t xml:space="preserve">Conclusion notes: too much for the summer project but also account for the fact that </w:t>
-      </w:r>
-      <w:proofErr w:type="spellStart"/>
-      <w:r>
-        <w:rPr>
-          <w:rFonts w:ascii="Arial" w:hAnsi="Arial" w:cs="Arial"/>
-        </w:rPr>
-        <w:t>altought</w:t>
-      </w:r>
-      <w:proofErr w:type="spellEnd"/>
-      <w:r>
-        <w:rPr>
-          <w:rFonts w:ascii="Arial" w:hAnsi="Arial" w:cs="Arial"/>
-        </w:rPr>
-        <w:t xml:space="preserve"> things are </w:t>
-      </w:r>
-      <w:proofErr w:type="spellStart"/>
-      <w:r>
-        <w:rPr>
-          <w:rFonts w:ascii="Arial" w:hAnsi="Arial" w:cs="Arial"/>
-        </w:rPr>
-        <w:t>theorically</w:t>
-      </w:r>
-      <w:proofErr w:type="spellEnd"/>
-      <w:r>
-        <w:rPr>
-          <w:rFonts w:ascii="Arial" w:hAnsi="Arial" w:cs="Arial"/>
-        </w:rPr>
-        <w:t xml:space="preserve"> infinite there are the 3 cases where a user does not get into the queue, gets into the queue and leaves before it finishes or gets moved to a shorter queue by load balancing/QoS</w:t>
+        <w:t>Conclusion notes: too much for the summer project but also account for the fact that altought things are theorically infinite there are the 3 cases where a user does not get into the queue, gets into the queue and leaves before it finishes or gets moved to a shorter queue by load balancing/QoS</w:t>
       </w:r>
     </w:p>
     <w:p>
@@ -577,49 +474,7 @@
         <w:rPr>
           <w:rFonts w:ascii="Arial" w:hAnsi="Arial" w:cs="Arial"/>
         </w:rPr>
-        <w:t xml:space="preserve">Remember </w:t>
-      </w:r>
-      <w:proofErr w:type="spellStart"/>
-      <w:r>
-        <w:rPr>
-          <w:rFonts w:ascii="Arial" w:hAnsi="Arial" w:cs="Arial"/>
-        </w:rPr>
-        <w:t>thet</w:t>
-      </w:r>
-      <w:proofErr w:type="spellEnd"/>
-      <w:r>
-        <w:rPr>
-          <w:rFonts w:ascii="Arial" w:hAnsi="Arial" w:cs="Arial"/>
-        </w:rPr>
-        <w:t xml:space="preserve"> probability spin to it is having a look what happens when we change the parameters of M/M/</w:t>
-      </w:r>
-      <w:proofErr w:type="spellStart"/>
-      <w:r>
-        <w:rPr>
-          <w:rFonts w:ascii="Arial" w:hAnsi="Arial" w:cs="Arial"/>
-        </w:rPr>
-        <w:t>m+r</w:t>
-      </w:r>
-      <w:proofErr w:type="spellEnd"/>
-      <w:r>
-        <w:rPr>
-          <w:rFonts w:ascii="Arial" w:hAnsi="Arial" w:cs="Arial"/>
-        </w:rPr>
-        <w:t xml:space="preserve"> parameters like higher </w:t>
-      </w:r>
-      <w:proofErr w:type="spellStart"/>
-      <w:r>
-        <w:rPr>
-          <w:rFonts w:ascii="Arial" w:hAnsi="Arial" w:cs="Arial"/>
-        </w:rPr>
-        <w:t>lamba</w:t>
-      </w:r>
-      <w:proofErr w:type="spellEnd"/>
-      <w:r>
-        <w:rPr>
-          <w:rFonts w:ascii="Arial" w:hAnsi="Arial" w:cs="Arial"/>
-        </w:rPr>
-        <w:t xml:space="preserve"> (ratio of requests) or higher server processing time</w:t>
+        <w:t>Remember thet probability spin to it is having a look what happens when we change the parameters of M/M/m+r parameters like higher lamba (ratio of requests) or higher server processing time</w:t>
       </w:r>
     </w:p>
     <w:p>
@@ -750,21 +605,7 @@
         <w:rPr>
           <w:rFonts w:ascii="Arial" w:hAnsi="Arial" w:cs="Arial"/>
         </w:rPr>
-        <w:t xml:space="preserve">For conclusion: generate synthetic data </w:t>
-      </w:r>
-      <w:proofErr w:type="spellStart"/>
-      <w:r>
-        <w:rPr>
-          <w:rFonts w:ascii="Arial" w:hAnsi="Arial" w:cs="Arial"/>
-        </w:rPr>
-        <w:t>throught</w:t>
-      </w:r>
-      <w:proofErr w:type="spellEnd"/>
-      <w:r>
-        <w:rPr>
-          <w:rFonts w:ascii="Arial" w:hAnsi="Arial" w:cs="Arial"/>
-        </w:rPr>
-        <w:t xml:space="preserve"> sampling for a more complete dataset for research purposes</w:t>
+        <w:t>For conclusion: generate synthetic data throught sampling for a more complete dataset for research purposes</w:t>
       </w:r>
     </w:p>
     <w:p>
@@ -1010,6 +851,46 @@
         </w:rPr>
         <w:br/>
         <w:t>Maybe send Mark Kelson an email to ask for any important parameters and ranges to designate as abnormal values where we would send the an alarm</w:t>
+      </w:r>
+    </w:p>
+    <w:p>
+      <w:pPr>
+        <w:rPr>
+          <w:rFonts w:ascii="Arial" w:hAnsi="Arial" w:cs="Arial"/>
+        </w:rPr>
+      </w:pPr>
+    </w:p>
+    <w:p>
+      <w:pPr>
+        <w:rPr>
+          <w:rFonts w:ascii="Arial" w:hAnsi="Arial" w:cs="Arial"/>
+        </w:rPr>
+      </w:pPr>
+    </w:p>
+    <w:p>
+      <w:pPr>
+        <w:rPr>
+          <w:rFonts w:ascii="Arial" w:hAnsi="Arial" w:cs="Arial"/>
+        </w:rPr>
+      </w:pPr>
+      <w:r>
+        <w:rPr>
+          <w:rFonts w:ascii="Arial" w:hAnsi="Arial" w:cs="Arial"/>
+        </w:rPr>
+        <w:t>the link to find the data:</w:t>
+      </w:r>
+    </w:p>
+    <w:p>
+      <w:pPr>
+        <w:rPr>
+          <w:rFonts w:ascii="Arial" w:hAnsi="Arial" w:cs="Arial"/>
+        </w:rPr>
+      </w:pPr>
+      <w:r>
+        <w:rPr>
+          <w:rFonts w:ascii="Arial" w:hAnsi="Arial" w:cs="Arial"/>
+        </w:rPr>
+        <w:t>https://physionet.org/content/santa-fe/1.0.0/</w:t>
       </w:r>
     </w:p>
     <w:sectPr>

</xml_diff>

<commit_message>
Extra notes from the meeting and scripts
</commit_message>
<xml_diff>
--- a/Term3/literature.docx
+++ b/Term3/literature.docx
@@ -1,6 +1,6 @@
 
 <file path=word/document.xml><?xml version="1.0" encoding="utf-8"?>
-<w:document xmlns:wpc="http://schemas.microsoft.com/office/word/2010/wordprocessingCanvas" xmlns:cx="http://schemas.microsoft.com/office/drawing/2014/chartex" xmlns:cx1="http://schemas.microsoft.com/office/drawing/2015/9/8/chartex" xmlns:cx2="http://schemas.microsoft.com/office/drawing/2015/10/21/chartex" xmlns:cx3="http://schemas.microsoft.com/office/drawing/2016/5/9/chartex" xmlns:cx4="http://schemas.microsoft.com/office/drawing/2016/5/10/chartex" xmlns:cx5="http://schemas.microsoft.com/office/drawing/2016/5/11/chartex" xmlns:cx6="http://schemas.microsoft.com/office/drawing/2016/5/12/chartex" xmlns:cx7="http://schemas.microsoft.com/office/drawing/2016/5/13/chartex" xmlns:cx8="http://schemas.microsoft.com/office/drawing/2016/5/14/chartex" xmlns:mc="http://schemas.openxmlformats.org/markup-compatibility/2006" xmlns:aink="http://schemas.microsoft.com/office/drawing/2016/ink" xmlns:am3d="http://schemas.microsoft.com/office/drawing/2017/model3d" xmlns:o="urn:schemas-microsoft-com:office:office" xmlns:oel="http://schemas.microsoft.com/office/2019/extlst" xmlns:r="http://schemas.openxmlformats.org/officeDocument/2006/relationships" xmlns:m="http://schemas.openxmlformats.org/officeDocument/2006/math" xmlns:v="urn:schemas-microsoft-com:vml" xmlns:wp14="http://schemas.microsoft.com/office/word/2010/wordprocessingDrawing" xmlns:wp="http://schemas.openxmlformats.org/drawingml/2006/wordprocessingDrawing" xmlns:w10="urn:schemas-microsoft-com:office:word" xmlns:w="http://schemas.openxmlformats.org/wordprocessingml/2006/main" xmlns:w14="http://schemas.microsoft.com/office/word/2010/wordml" xmlns:w15="http://schemas.microsoft.com/office/word/2012/wordml" xmlns:w16cex="http://schemas.microsoft.com/office/word/2018/wordml/cex" xmlns:w16cid="http://schemas.microsoft.com/office/word/2016/wordml/cid" xmlns:w16="http://schemas.microsoft.com/office/word/2018/wordml" xmlns:w16du="http://schemas.microsoft.com/office/word/2023/wordml/word16du" xmlns:w16sdtdh="http://schemas.microsoft.com/office/word/2020/wordml/sdtdatahash" xmlns:w16se="http://schemas.microsoft.com/office/word/2015/wordml/symex" xmlns:wpg="http://schemas.microsoft.com/office/word/2010/wordprocessingGroup" xmlns:wpi="http://schemas.microsoft.com/office/word/2010/wordprocessingInk" xmlns:wne="http://schemas.microsoft.com/office/word/2006/wordml" xmlns:wps="http://schemas.microsoft.com/office/word/2010/wordprocessingShape" mc:Ignorable="w14 w15 w16se w16cid w16 w16cex w16sdtdh wp14">
+<w:document xmlns:wpc="http://schemas.microsoft.com/office/word/2010/wordprocessingCanvas" xmlns:cx="http://schemas.microsoft.com/office/drawing/2014/chartex" xmlns:cx1="http://schemas.microsoft.com/office/drawing/2015/9/8/chartex" xmlns:cx2="http://schemas.microsoft.com/office/drawing/2015/10/21/chartex" xmlns:cx3="http://schemas.microsoft.com/office/drawing/2016/5/9/chartex" xmlns:cx4="http://schemas.microsoft.com/office/drawing/2016/5/10/chartex" xmlns:cx5="http://schemas.microsoft.com/office/drawing/2016/5/11/chartex" xmlns:cx6="http://schemas.microsoft.com/office/drawing/2016/5/12/chartex" xmlns:cx7="http://schemas.microsoft.com/office/drawing/2016/5/13/chartex" xmlns:cx8="http://schemas.microsoft.com/office/drawing/2016/5/14/chartex" xmlns:mc="http://schemas.openxmlformats.org/markup-compatibility/2006" xmlns:aink="http://schemas.microsoft.com/office/drawing/2016/ink" xmlns:am3d="http://schemas.microsoft.com/office/drawing/2017/model3d" xmlns:o="urn:schemas-microsoft-com:office:office" xmlns:oel="http://schemas.microsoft.com/office/2019/extlst" xmlns:r="http://schemas.openxmlformats.org/officeDocument/2006/relationships" xmlns:m="http://schemas.openxmlformats.org/officeDocument/2006/math" xmlns:v="urn:schemas-microsoft-com:vml" xmlns:wp14="http://schemas.microsoft.com/office/word/2010/wordprocessingDrawing" xmlns:wp="http://schemas.openxmlformats.org/drawingml/2006/wordprocessingDrawing" xmlns:w10="urn:schemas-microsoft-com:office:word" xmlns:w="http://schemas.openxmlformats.org/wordprocessingml/2006/main" xmlns:w14="http://schemas.microsoft.com/office/word/2010/wordml" xmlns:w15="http://schemas.microsoft.com/office/word/2012/wordml" xmlns:w16cex="http://schemas.microsoft.com/office/word/2018/wordml/cex" xmlns:w16cid="http://schemas.microsoft.com/office/word/2016/wordml/cid" xmlns:w16="http://schemas.microsoft.com/office/word/2018/wordml" xmlns:w16sdtdh="http://schemas.microsoft.com/office/word/2020/wordml/sdtdatahash" xmlns:w16se="http://schemas.microsoft.com/office/word/2015/wordml/symex" xmlns:wpg="http://schemas.microsoft.com/office/word/2010/wordprocessingGroup" xmlns:wpi="http://schemas.microsoft.com/office/word/2010/wordprocessingInk" xmlns:wne="http://schemas.microsoft.com/office/word/2006/wordml" xmlns:wps="http://schemas.microsoft.com/office/word/2010/wordprocessingShape" mc:Ignorable="w14 w15 w16se w16cid w16 w16cex w16sdtdh wp14">
   <w:body>
     <w:p>
       <w:pPr>
@@ -17,7 +17,15 @@
       </w:r>
       <w:r>
         <w:br/>
-        <w:t>J Internet Serv Appl (2010) 1: 7–18</w:t>
+        <w:t xml:space="preserve">J Internet </w:t>
+      </w:r>
+      <w:proofErr w:type="spellStart"/>
+      <w:r>
+        <w:t>Serv</w:t>
+      </w:r>
+      <w:proofErr w:type="spellEnd"/>
+      <w:r>
+        <w:t xml:space="preserve"> Appl (2010) 1: 7–18</w:t>
       </w:r>
       <w:r>
         <w:br/>
@@ -51,8 +59,13 @@
         <w:t xml:space="preserve">· </w:t>
       </w:r>
       <w:r>
-        <w:t>Raouf Boutaba</w:t>
-      </w:r>
+        <w:t xml:space="preserve">Raouf </w:t>
+      </w:r>
+      <w:proofErr w:type="spellStart"/>
+      <w:r>
+        <w:t>Boutaba</w:t>
+      </w:r>
+      <w:proofErr w:type="spellEnd"/>
       <w:r>
         <w:br/>
       </w:r>
@@ -90,11 +103,19 @@
       <w:r>
         <w:br/>
       </w:r>
-      <w:r>
-        <w:rPr>
-          <w:rFonts w:ascii="Arial" w:hAnsi="Arial" w:cs="Arial"/>
-        </w:rPr>
-        <w:t>DataCloud Project *</w:t>
+      <w:proofErr w:type="spellStart"/>
+      <w:r>
+        <w:rPr>
+          <w:rFonts w:ascii="Arial" w:hAnsi="Arial" w:cs="Arial"/>
+        </w:rPr>
+        <w:t>DataCloud</w:t>
+      </w:r>
+      <w:proofErr w:type="spellEnd"/>
+      <w:r>
+        <w:rPr>
+          <w:rFonts w:ascii="Arial" w:hAnsi="Arial" w:cs="Arial"/>
+        </w:rPr>
+        <w:t xml:space="preserve"> Project *</w:t>
       </w:r>
       <w:r>
         <w:br/>
@@ -219,11 +240,19 @@
       <w:r>
         <w:t xml:space="preserve"> </w:t>
       </w:r>
-      <w:r>
-        <w:rPr>
-          <w:rFonts w:ascii="Arial" w:hAnsi="Arial" w:cs="Arial"/>
-        </w:rPr>
-        <w:t>modeling techniques and their applications</w:t>
+      <w:proofErr w:type="spellStart"/>
+      <w:r>
+        <w:rPr>
+          <w:rFonts w:ascii="Arial" w:hAnsi="Arial" w:cs="Arial"/>
+        </w:rPr>
+        <w:t>modeling</w:t>
+      </w:r>
+      <w:proofErr w:type="spellEnd"/>
+      <w:r>
+        <w:rPr>
+          <w:rFonts w:ascii="Arial" w:hAnsi="Arial" w:cs="Arial"/>
+        </w:rPr>
+        <w:t xml:space="preserve"> techniques and their applications</w:t>
       </w:r>
       <w:r>
         <w:br/>
@@ -232,7 +261,21 @@
         <w:rPr>
           <w:rFonts w:ascii="Arial" w:hAnsi="Arial" w:cs="Arial"/>
         </w:rPr>
-        <w:t>Danilo Ardagna 1 , Giuliano Casale 2* , Michele Ciavotta1 , Juan F Pérez 2 and Weikun Wang2</w:t>
+        <w:t xml:space="preserve">Danilo Ardagna 1 , Giuliano Casale 2* , Michele Ciavotta1 , Juan F Pérez 2 and </w:t>
+      </w:r>
+      <w:proofErr w:type="spellStart"/>
+      <w:r>
+        <w:rPr>
+          <w:rFonts w:ascii="Arial" w:hAnsi="Arial" w:cs="Arial"/>
+        </w:rPr>
+        <w:t>Weikun</w:t>
+      </w:r>
+      <w:proofErr w:type="spellEnd"/>
+      <w:r>
+        <w:rPr>
+          <w:rFonts w:ascii="Arial" w:hAnsi="Arial" w:cs="Arial"/>
+        </w:rPr>
+        <w:t xml:space="preserve"> Wang2</w:t>
       </w:r>
     </w:p>
     <w:p/>
@@ -242,7 +285,23 @@
           <w:sz w:val="36"/>
           <w:szCs w:val="36"/>
         </w:rPr>
-        <w:t>Maths around M/M/M+r queuing:</w:t>
+        <w:t>Maths around M/M/</w:t>
+      </w:r>
+      <w:proofErr w:type="spellStart"/>
+      <w:r>
+        <w:rPr>
+          <w:sz w:val="36"/>
+          <w:szCs w:val="36"/>
+        </w:rPr>
+        <w:t>M+r</w:t>
+      </w:r>
+      <w:proofErr w:type="spellEnd"/>
+      <w:r>
+        <w:rPr>
+          <w:sz w:val="36"/>
+          <w:szCs w:val="36"/>
+        </w:rPr>
+        <w:t xml:space="preserve"> queuing:</w:t>
       </w:r>
       <w:r>
         <w:br/>
@@ -271,11 +330,19 @@
       <w:r>
         <w:br/>
       </w:r>
-      <w:r>
-        <w:rPr>
-          <w:rFonts w:ascii="Arial" w:hAnsi="Arial" w:cs="Arial"/>
-        </w:rPr>
-        <w:t>Centers Using M=G=m=m þ r</w:t>
+      <w:proofErr w:type="spellStart"/>
+      <w:r>
+        <w:rPr>
+          <w:rFonts w:ascii="Arial" w:hAnsi="Arial" w:cs="Arial"/>
+        </w:rPr>
+        <w:t>Centers</w:t>
+      </w:r>
+      <w:proofErr w:type="spellEnd"/>
+      <w:r>
+        <w:rPr>
+          <w:rFonts w:ascii="Arial" w:hAnsi="Arial" w:cs="Arial"/>
+        </w:rPr>
+        <w:t xml:space="preserve"> Using M=G=m=m þ r</w:t>
       </w:r>
       <w:r>
         <w:br/>
@@ -307,11 +374,19 @@
           <w:rFonts w:ascii="Arial" w:hAnsi="Arial" w:cs="Arial"/>
         </w:rPr>
       </w:pPr>
-      <w:r>
-        <w:rPr>
-          <w:rFonts w:ascii="Arial" w:hAnsi="Arial" w:cs="Arial"/>
-        </w:rPr>
-        <w:t xml:space="preserve">Mid June: GNS3 </w:t>
+      <w:proofErr w:type="spellStart"/>
+      <w:r>
+        <w:rPr>
+          <w:rFonts w:ascii="Arial" w:hAnsi="Arial" w:cs="Arial"/>
+        </w:rPr>
+        <w:t>Mid June</w:t>
+      </w:r>
+      <w:proofErr w:type="spellEnd"/>
+      <w:r>
+        <w:rPr>
+          <w:rFonts w:ascii="Arial" w:hAnsi="Arial" w:cs="Arial"/>
+        </w:rPr>
+        <w:t xml:space="preserve">: GNS3 </w:t>
       </w:r>
       <w:r>
         <w:rPr>
@@ -337,7 +412,35 @@
         <w:rPr>
           <w:rFonts w:ascii="Arial" w:hAnsi="Arial" w:cs="Arial"/>
         </w:rPr>
-        <w:t>Conclusion notes: too much for the summer project but also account for the fact that altought things are theorically infinite there are the 3 cases where a user does not get into the queue, gets into the queue and leaves before it finishes or gets moved to a shorter queue by load balancing/QoS</w:t>
+        <w:t xml:space="preserve">Conclusion notes: too much for the summer project but also account for the fact that </w:t>
+      </w:r>
+      <w:proofErr w:type="spellStart"/>
+      <w:r>
+        <w:rPr>
+          <w:rFonts w:ascii="Arial" w:hAnsi="Arial" w:cs="Arial"/>
+        </w:rPr>
+        <w:t>altought</w:t>
+      </w:r>
+      <w:proofErr w:type="spellEnd"/>
+      <w:r>
+        <w:rPr>
+          <w:rFonts w:ascii="Arial" w:hAnsi="Arial" w:cs="Arial"/>
+        </w:rPr>
+        <w:t xml:space="preserve"> things are </w:t>
+      </w:r>
+      <w:proofErr w:type="spellStart"/>
+      <w:r>
+        <w:rPr>
+          <w:rFonts w:ascii="Arial" w:hAnsi="Arial" w:cs="Arial"/>
+        </w:rPr>
+        <w:t>theorically</w:t>
+      </w:r>
+      <w:proofErr w:type="spellEnd"/>
+      <w:r>
+        <w:rPr>
+          <w:rFonts w:ascii="Arial" w:hAnsi="Arial" w:cs="Arial"/>
+        </w:rPr>
+        <w:t xml:space="preserve"> infinite there are the 3 cases where a user does not get into the queue, gets into the queue and leaves before it finishes or gets moved to a shorter queue by load balancing/QoS</w:t>
       </w:r>
     </w:p>
     <w:p>
@@ -474,7 +577,49 @@
         <w:rPr>
           <w:rFonts w:ascii="Arial" w:hAnsi="Arial" w:cs="Arial"/>
         </w:rPr>
-        <w:t>Remember thet probability spin to it is having a look what happens when we change the parameters of M/M/m+r parameters like higher lamba (ratio of requests) or higher server processing time</w:t>
+        <w:t xml:space="preserve">Remember </w:t>
+      </w:r>
+      <w:proofErr w:type="spellStart"/>
+      <w:r>
+        <w:rPr>
+          <w:rFonts w:ascii="Arial" w:hAnsi="Arial" w:cs="Arial"/>
+        </w:rPr>
+        <w:t>thet</w:t>
+      </w:r>
+      <w:proofErr w:type="spellEnd"/>
+      <w:r>
+        <w:rPr>
+          <w:rFonts w:ascii="Arial" w:hAnsi="Arial" w:cs="Arial"/>
+        </w:rPr>
+        <w:t xml:space="preserve"> probability spin to it is having a look what happens when we change the parameters of M/M/</w:t>
+      </w:r>
+      <w:proofErr w:type="spellStart"/>
+      <w:r>
+        <w:rPr>
+          <w:rFonts w:ascii="Arial" w:hAnsi="Arial" w:cs="Arial"/>
+        </w:rPr>
+        <w:t>m+r</w:t>
+      </w:r>
+      <w:proofErr w:type="spellEnd"/>
+      <w:r>
+        <w:rPr>
+          <w:rFonts w:ascii="Arial" w:hAnsi="Arial" w:cs="Arial"/>
+        </w:rPr>
+        <w:t xml:space="preserve"> parameters like higher </w:t>
+      </w:r>
+      <w:proofErr w:type="spellStart"/>
+      <w:r>
+        <w:rPr>
+          <w:rFonts w:ascii="Arial" w:hAnsi="Arial" w:cs="Arial"/>
+        </w:rPr>
+        <w:t>lamba</w:t>
+      </w:r>
+      <w:proofErr w:type="spellEnd"/>
+      <w:r>
+        <w:rPr>
+          <w:rFonts w:ascii="Arial" w:hAnsi="Arial" w:cs="Arial"/>
+        </w:rPr>
+        <w:t xml:space="preserve"> (ratio of requests) or higher server processing time</w:t>
       </w:r>
     </w:p>
     <w:p>
@@ -605,7 +750,21 @@
         <w:rPr>
           <w:rFonts w:ascii="Arial" w:hAnsi="Arial" w:cs="Arial"/>
         </w:rPr>
-        <w:t>For conclusion: generate synthetic data throught sampling for a more complete dataset for research purposes</w:t>
+        <w:t xml:space="preserve">For conclusion: generate synthetic data </w:t>
+      </w:r>
+      <w:proofErr w:type="spellStart"/>
+      <w:r>
+        <w:rPr>
+          <w:rFonts w:ascii="Arial" w:hAnsi="Arial" w:cs="Arial"/>
+        </w:rPr>
+        <w:t>throught</w:t>
+      </w:r>
+      <w:proofErr w:type="spellEnd"/>
+      <w:r>
+        <w:rPr>
+          <w:rFonts w:ascii="Arial" w:hAnsi="Arial" w:cs="Arial"/>
+        </w:rPr>
+        <w:t xml:space="preserve"> sampling for a more complete dataset for research purposes</w:t>
       </w:r>
     </w:p>
     <w:p>
@@ -1043,20 +1202,168 @@
         <w:rPr>
           <w:rFonts w:ascii="Arial" w:hAnsi="Arial" w:cs="Arial"/>
         </w:rPr>
-        <w:t>Use the limits from the nicky literature to address the limitations of the pipeline</w:t>
-      </w:r>
-    </w:p>
-    <w:p>
-      <w:pPr>
-        <w:rPr>
-          <w:rFonts w:ascii="Arial" w:hAnsi="Arial" w:cs="Arial"/>
-        </w:rPr>
-      </w:pPr>
-      <w:r>
-        <w:rPr>
-          <w:rFonts w:ascii="Arial" w:hAnsi="Arial" w:cs="Arial"/>
-        </w:rPr>
-        <w:t>Explain why the metrics were choosen</w:t>
+        <w:t xml:space="preserve">Use the limits from the </w:t>
+      </w:r>
+      <w:proofErr w:type="spellStart"/>
+      <w:r>
+        <w:rPr>
+          <w:rFonts w:ascii="Arial" w:hAnsi="Arial" w:cs="Arial"/>
+        </w:rPr>
+        <w:t>nicky</w:t>
+      </w:r>
+      <w:proofErr w:type="spellEnd"/>
+      <w:r>
+        <w:rPr>
+          <w:rFonts w:ascii="Arial" w:hAnsi="Arial" w:cs="Arial"/>
+        </w:rPr>
+        <w:t xml:space="preserve"> literature to address the limitations of the pipeline</w:t>
+      </w:r>
+    </w:p>
+    <w:p>
+      <w:pPr>
+        <w:rPr>
+          <w:rFonts w:ascii="Arial" w:hAnsi="Arial" w:cs="Arial"/>
+        </w:rPr>
+      </w:pPr>
+      <w:r>
+        <w:rPr>
+          <w:rFonts w:ascii="Arial" w:hAnsi="Arial" w:cs="Arial"/>
+        </w:rPr>
+        <w:t xml:space="preserve">Explain why the metrics were </w:t>
+      </w:r>
+      <w:r>
+        <w:rPr>
+          <w:rFonts w:ascii="Arial" w:hAnsi="Arial" w:cs="Arial"/>
+        </w:rPr>
+        <w:t>chosen</w:t>
+      </w:r>
+    </w:p>
+    <w:p>
+      <w:pPr>
+        <w:rPr>
+          <w:rFonts w:ascii="Arial" w:hAnsi="Arial" w:cs="Arial"/>
+        </w:rPr>
+      </w:pPr>
+    </w:p>
+    <w:p>
+      <w:pPr>
+        <w:rPr>
+          <w:rFonts w:ascii="Arial" w:hAnsi="Arial" w:cs="Arial"/>
+        </w:rPr>
+      </w:pPr>
+    </w:p>
+    <w:p>
+      <w:pPr>
+        <w:rPr>
+          <w:rFonts w:ascii="Arial" w:hAnsi="Arial" w:cs="Arial"/>
+        </w:rPr>
+      </w:pPr>
+    </w:p>
+    <w:p>
+      <w:pPr>
+        <w:rPr>
+          <w:rFonts w:ascii="Arial" w:hAnsi="Arial" w:cs="Arial"/>
+        </w:rPr>
+      </w:pPr>
+      <w:r>
+        <w:rPr>
+          <w:rFonts w:ascii="Arial" w:hAnsi="Arial" w:cs="Arial"/>
+        </w:rPr>
+        <w:t xml:space="preserve">To record the server time see if it is possible to record the </w:t>
+      </w:r>
+      <w:proofErr w:type="spellStart"/>
+      <w:r>
+        <w:rPr>
+          <w:rFonts w:ascii="Arial" w:hAnsi="Arial" w:cs="Arial"/>
+        </w:rPr>
+        <w:t>timestap</w:t>
+      </w:r>
+      <w:proofErr w:type="spellEnd"/>
+      <w:r>
+        <w:rPr>
+          <w:rFonts w:ascii="Arial" w:hAnsi="Arial" w:cs="Arial"/>
+        </w:rPr>
+        <w:t xml:space="preserve"> of both receiving and sending the package from the same step/server</w:t>
+      </w:r>
+    </w:p>
+    <w:p>
+      <w:pPr>
+        <w:rPr>
+          <w:rFonts w:ascii="Arial" w:hAnsi="Arial" w:cs="Arial"/>
+        </w:rPr>
+      </w:pPr>
+    </w:p>
+    <w:p>
+      <w:pPr>
+        <w:rPr>
+          <w:rFonts w:ascii="Arial" w:hAnsi="Arial" w:cs="Arial"/>
+        </w:rPr>
+      </w:pPr>
+      <w:r>
+        <w:rPr>
+          <w:rFonts w:ascii="Arial" w:hAnsi="Arial" w:cs="Arial"/>
+        </w:rPr>
+        <w:t>Start writing the equations for the service time and arrival time</w:t>
+      </w:r>
+    </w:p>
+    <w:p>
+      <w:pPr>
+        <w:rPr>
+          <w:rFonts w:ascii="Arial" w:hAnsi="Arial" w:cs="Arial"/>
+        </w:rPr>
+      </w:pPr>
+    </w:p>
+    <w:p>
+      <w:pPr>
+        <w:rPr>
+          <w:rFonts w:ascii="Arial" w:hAnsi="Arial" w:cs="Arial"/>
+        </w:rPr>
+      </w:pPr>
+      <w:r>
+        <w:rPr>
+          <w:rFonts w:ascii="Arial" w:hAnsi="Arial" w:cs="Arial"/>
+        </w:rPr>
+        <w:t>Check the book for the equations about the one queue number of package equation derivation</w:t>
+      </w:r>
+    </w:p>
+    <w:p>
+      <w:pPr>
+        <w:rPr>
+          <w:rFonts w:ascii="Arial" w:hAnsi="Arial" w:cs="Arial"/>
+        </w:rPr>
+      </w:pPr>
+    </w:p>
+    <w:p>
+      <w:pPr>
+        <w:rPr>
+          <w:rFonts w:ascii="Arial" w:hAnsi="Arial" w:cs="Arial"/>
+        </w:rPr>
+      </w:pPr>
+      <w:r>
+        <w:rPr>
+          <w:rFonts w:ascii="Arial" w:hAnsi="Arial" w:cs="Arial"/>
+        </w:rPr>
+        <w:t>Literature for why we are doing bootstrapping a part of the data</w:t>
+      </w:r>
+    </w:p>
+    <w:p>
+      <w:pPr>
+        <w:rPr>
+          <w:rFonts w:ascii="Arial" w:hAnsi="Arial" w:cs="Arial"/>
+        </w:rPr>
+      </w:pPr>
+    </w:p>
+    <w:p>
+      <w:pPr>
+        <w:rPr>
+          <w:rFonts w:ascii="Arial" w:hAnsi="Arial" w:cs="Arial"/>
+        </w:rPr>
+      </w:pPr>
+      <w:r>
+        <w:rPr>
+          <w:rFonts w:ascii="Arial" w:hAnsi="Arial" w:cs="Arial"/>
+        </w:rPr>
+        <w:t xml:space="preserve">Refer to the literature on the metrics chosen </w:t>
       </w:r>
     </w:p>
     <w:sectPr>

</xml_diff>

<commit_message>
First initial consumer script
</commit_message>
<xml_diff>
--- a/Term3/literature.docx
+++ b/Term3/literature.docx
@@ -17,15 +17,7 @@
       </w:r>
       <w:r>
         <w:br/>
-        <w:t xml:space="preserve">J Internet </w:t>
-      </w:r>
-      <w:proofErr w:type="spellStart"/>
-      <w:r>
-        <w:t>Serv</w:t>
-      </w:r>
-      <w:proofErr w:type="spellEnd"/>
-      <w:r>
-        <w:t xml:space="preserve"> Appl (2010) 1: 7–18</w:t>
+        <w:t>J Internet Serv Appl (2010) 1: 7–18</w:t>
       </w:r>
       <w:r>
         <w:br/>
@@ -59,13 +51,8 @@
         <w:t xml:space="preserve">· </w:t>
       </w:r>
       <w:r>
-        <w:t xml:space="preserve">Raouf </w:t>
-      </w:r>
-      <w:proofErr w:type="spellStart"/>
-      <w:r>
-        <w:t>Boutaba</w:t>
-      </w:r>
-      <w:proofErr w:type="spellEnd"/>
+        <w:t>Raouf Boutaba</w:t>
+      </w:r>
       <w:r>
         <w:br/>
       </w:r>
@@ -103,19 +90,11 @@
       <w:r>
         <w:br/>
       </w:r>
-      <w:proofErr w:type="spellStart"/>
-      <w:r>
-        <w:rPr>
-          <w:rFonts w:ascii="Arial" w:hAnsi="Arial" w:cs="Arial"/>
-        </w:rPr>
-        <w:t>DataCloud</w:t>
-      </w:r>
-      <w:proofErr w:type="spellEnd"/>
-      <w:r>
-        <w:rPr>
-          <w:rFonts w:ascii="Arial" w:hAnsi="Arial" w:cs="Arial"/>
-        </w:rPr>
-        <w:t xml:space="preserve"> Project *</w:t>
+      <w:r>
+        <w:rPr>
+          <w:rFonts w:ascii="Arial" w:hAnsi="Arial" w:cs="Arial"/>
+        </w:rPr>
+        <w:t>DataCloud Project *</w:t>
       </w:r>
       <w:r>
         <w:br/>
@@ -240,19 +219,11 @@
       <w:r>
         <w:t xml:space="preserve"> </w:t>
       </w:r>
-      <w:proofErr w:type="spellStart"/>
-      <w:r>
-        <w:rPr>
-          <w:rFonts w:ascii="Arial" w:hAnsi="Arial" w:cs="Arial"/>
-        </w:rPr>
-        <w:t>modeling</w:t>
-      </w:r>
-      <w:proofErr w:type="spellEnd"/>
-      <w:r>
-        <w:rPr>
-          <w:rFonts w:ascii="Arial" w:hAnsi="Arial" w:cs="Arial"/>
-        </w:rPr>
-        <w:t xml:space="preserve"> techniques and their applications</w:t>
+      <w:r>
+        <w:rPr>
+          <w:rFonts w:ascii="Arial" w:hAnsi="Arial" w:cs="Arial"/>
+        </w:rPr>
+        <w:t>modeling techniques and their applications</w:t>
       </w:r>
       <w:r>
         <w:br/>
@@ -261,21 +232,7 @@
         <w:rPr>
           <w:rFonts w:ascii="Arial" w:hAnsi="Arial" w:cs="Arial"/>
         </w:rPr>
-        <w:t xml:space="preserve">Danilo Ardagna 1 , Giuliano Casale 2* , Michele Ciavotta1 , Juan F Pérez 2 and </w:t>
-      </w:r>
-      <w:proofErr w:type="spellStart"/>
-      <w:r>
-        <w:rPr>
-          <w:rFonts w:ascii="Arial" w:hAnsi="Arial" w:cs="Arial"/>
-        </w:rPr>
-        <w:t>Weikun</w:t>
-      </w:r>
-      <w:proofErr w:type="spellEnd"/>
-      <w:r>
-        <w:rPr>
-          <w:rFonts w:ascii="Arial" w:hAnsi="Arial" w:cs="Arial"/>
-        </w:rPr>
-        <w:t xml:space="preserve"> Wang2</w:t>
+        <w:t>Danilo Ardagna 1 , Giuliano Casale 2* , Michele Ciavotta1 , Juan F Pérez 2 and Weikun Wang2</w:t>
       </w:r>
     </w:p>
     <w:p/>
@@ -285,23 +242,7 @@
           <w:sz w:val="36"/>
           <w:szCs w:val="36"/>
         </w:rPr>
-        <w:t>Maths around M/M/</w:t>
-      </w:r>
-      <w:proofErr w:type="spellStart"/>
-      <w:r>
-        <w:rPr>
-          <w:sz w:val="36"/>
-          <w:szCs w:val="36"/>
-        </w:rPr>
-        <w:t>M+r</w:t>
-      </w:r>
-      <w:proofErr w:type="spellEnd"/>
-      <w:r>
-        <w:rPr>
-          <w:sz w:val="36"/>
-          <w:szCs w:val="36"/>
-        </w:rPr>
-        <w:t xml:space="preserve"> queuing:</w:t>
+        <w:t>Maths around M/M/M+r queuing:</w:t>
       </w:r>
       <w:r>
         <w:br/>
@@ -330,19 +271,11 @@
       <w:r>
         <w:br/>
       </w:r>
-      <w:proofErr w:type="spellStart"/>
-      <w:r>
-        <w:rPr>
-          <w:rFonts w:ascii="Arial" w:hAnsi="Arial" w:cs="Arial"/>
-        </w:rPr>
-        <w:t>Centers</w:t>
-      </w:r>
-      <w:proofErr w:type="spellEnd"/>
-      <w:r>
-        <w:rPr>
-          <w:rFonts w:ascii="Arial" w:hAnsi="Arial" w:cs="Arial"/>
-        </w:rPr>
-        <w:t xml:space="preserve"> Using M=G=m=m þ r</w:t>
+      <w:r>
+        <w:rPr>
+          <w:rFonts w:ascii="Arial" w:hAnsi="Arial" w:cs="Arial"/>
+        </w:rPr>
+        <w:t>Centers Using M=G=m=m þ r</w:t>
       </w:r>
       <w:r>
         <w:br/>
@@ -374,19 +307,11 @@
           <w:rFonts w:ascii="Arial" w:hAnsi="Arial" w:cs="Arial"/>
         </w:rPr>
       </w:pPr>
-      <w:proofErr w:type="spellStart"/>
-      <w:r>
-        <w:rPr>
-          <w:rFonts w:ascii="Arial" w:hAnsi="Arial" w:cs="Arial"/>
-        </w:rPr>
-        <w:t>Mid June</w:t>
-      </w:r>
-      <w:proofErr w:type="spellEnd"/>
-      <w:r>
-        <w:rPr>
-          <w:rFonts w:ascii="Arial" w:hAnsi="Arial" w:cs="Arial"/>
-        </w:rPr>
-        <w:t xml:space="preserve">: GNS3 </w:t>
+      <w:r>
+        <w:rPr>
+          <w:rFonts w:ascii="Arial" w:hAnsi="Arial" w:cs="Arial"/>
+        </w:rPr>
+        <w:t xml:space="preserve">Mid June: GNS3 </w:t>
       </w:r>
       <w:r>
         <w:rPr>
@@ -412,35 +337,7 @@
         <w:rPr>
           <w:rFonts w:ascii="Arial" w:hAnsi="Arial" w:cs="Arial"/>
         </w:rPr>
-        <w:t xml:space="preserve">Conclusion notes: too much for the summer project but also account for the fact that </w:t>
-      </w:r>
-      <w:proofErr w:type="spellStart"/>
-      <w:r>
-        <w:rPr>
-          <w:rFonts w:ascii="Arial" w:hAnsi="Arial" w:cs="Arial"/>
-        </w:rPr>
-        <w:t>altought</w:t>
-      </w:r>
-      <w:proofErr w:type="spellEnd"/>
-      <w:r>
-        <w:rPr>
-          <w:rFonts w:ascii="Arial" w:hAnsi="Arial" w:cs="Arial"/>
-        </w:rPr>
-        <w:t xml:space="preserve"> things are </w:t>
-      </w:r>
-      <w:proofErr w:type="spellStart"/>
-      <w:r>
-        <w:rPr>
-          <w:rFonts w:ascii="Arial" w:hAnsi="Arial" w:cs="Arial"/>
-        </w:rPr>
-        <w:t>theorically</w:t>
-      </w:r>
-      <w:proofErr w:type="spellEnd"/>
-      <w:r>
-        <w:rPr>
-          <w:rFonts w:ascii="Arial" w:hAnsi="Arial" w:cs="Arial"/>
-        </w:rPr>
-        <w:t xml:space="preserve"> infinite there are the 3 cases where a user does not get into the queue, gets into the queue and leaves before it finishes or gets moved to a shorter queue by load balancing/QoS</w:t>
+        <w:t>Conclusion notes: too much for the summer project but also account for the fact that altought things are theorically infinite there are the 3 cases where a user does not get into the queue, gets into the queue and leaves before it finishes or gets moved to a shorter queue by load balancing/QoS</w:t>
       </w:r>
     </w:p>
     <w:p>
@@ -577,49 +474,7 @@
         <w:rPr>
           <w:rFonts w:ascii="Arial" w:hAnsi="Arial" w:cs="Arial"/>
         </w:rPr>
-        <w:t xml:space="preserve">Remember </w:t>
-      </w:r>
-      <w:proofErr w:type="spellStart"/>
-      <w:r>
-        <w:rPr>
-          <w:rFonts w:ascii="Arial" w:hAnsi="Arial" w:cs="Arial"/>
-        </w:rPr>
-        <w:t>thet</w:t>
-      </w:r>
-      <w:proofErr w:type="spellEnd"/>
-      <w:r>
-        <w:rPr>
-          <w:rFonts w:ascii="Arial" w:hAnsi="Arial" w:cs="Arial"/>
-        </w:rPr>
-        <w:t xml:space="preserve"> probability spin to it is having a look what happens when we change the parameters of M/M/</w:t>
-      </w:r>
-      <w:proofErr w:type="spellStart"/>
-      <w:r>
-        <w:rPr>
-          <w:rFonts w:ascii="Arial" w:hAnsi="Arial" w:cs="Arial"/>
-        </w:rPr>
-        <w:t>m+r</w:t>
-      </w:r>
-      <w:proofErr w:type="spellEnd"/>
-      <w:r>
-        <w:rPr>
-          <w:rFonts w:ascii="Arial" w:hAnsi="Arial" w:cs="Arial"/>
-        </w:rPr>
-        <w:t xml:space="preserve"> parameters like higher </w:t>
-      </w:r>
-      <w:proofErr w:type="spellStart"/>
-      <w:r>
-        <w:rPr>
-          <w:rFonts w:ascii="Arial" w:hAnsi="Arial" w:cs="Arial"/>
-        </w:rPr>
-        <w:t>lamba</w:t>
-      </w:r>
-      <w:proofErr w:type="spellEnd"/>
-      <w:r>
-        <w:rPr>
-          <w:rFonts w:ascii="Arial" w:hAnsi="Arial" w:cs="Arial"/>
-        </w:rPr>
-        <w:t xml:space="preserve"> (ratio of requests) or higher server processing time</w:t>
+        <w:t>Remember thet probability spin to it is having a look what happens when we change the parameters of M/M/m+r parameters like higher lamba (ratio of requests) or higher server processing time</w:t>
       </w:r>
     </w:p>
     <w:p>
@@ -750,21 +605,7 @@
         <w:rPr>
           <w:rFonts w:ascii="Arial" w:hAnsi="Arial" w:cs="Arial"/>
         </w:rPr>
-        <w:t xml:space="preserve">For conclusion: generate synthetic data </w:t>
-      </w:r>
-      <w:proofErr w:type="spellStart"/>
-      <w:r>
-        <w:rPr>
-          <w:rFonts w:ascii="Arial" w:hAnsi="Arial" w:cs="Arial"/>
-        </w:rPr>
-        <w:t>throught</w:t>
-      </w:r>
-      <w:proofErr w:type="spellEnd"/>
-      <w:r>
-        <w:rPr>
-          <w:rFonts w:ascii="Arial" w:hAnsi="Arial" w:cs="Arial"/>
-        </w:rPr>
-        <w:t xml:space="preserve"> sampling for a more complete dataset for research purposes</w:t>
+        <w:t>For conclusion: generate synthetic data throught sampling for a more complete dataset for research purposes</w:t>
       </w:r>
     </w:p>
     <w:p>
@@ -1202,21 +1043,7 @@
         <w:rPr>
           <w:rFonts w:ascii="Arial" w:hAnsi="Arial" w:cs="Arial"/>
         </w:rPr>
-        <w:t xml:space="preserve">Use the limits from the </w:t>
-      </w:r>
-      <w:proofErr w:type="spellStart"/>
-      <w:r>
-        <w:rPr>
-          <w:rFonts w:ascii="Arial" w:hAnsi="Arial" w:cs="Arial"/>
-        </w:rPr>
-        <w:t>nicky</w:t>
-      </w:r>
-      <w:proofErr w:type="spellEnd"/>
-      <w:r>
-        <w:rPr>
-          <w:rFonts w:ascii="Arial" w:hAnsi="Arial" w:cs="Arial"/>
-        </w:rPr>
-        <w:t xml:space="preserve"> literature to address the limitations of the pipeline</w:t>
+        <w:t>Use the limits from the nicky literature to address the limitations of the pipeline</w:t>
       </w:r>
     </w:p>
     <w:p>
@@ -1269,21 +1096,7 @@
         <w:rPr>
           <w:rFonts w:ascii="Arial" w:hAnsi="Arial" w:cs="Arial"/>
         </w:rPr>
-        <w:t xml:space="preserve">To record the server time see if it is possible to record the </w:t>
-      </w:r>
-      <w:proofErr w:type="spellStart"/>
-      <w:r>
-        <w:rPr>
-          <w:rFonts w:ascii="Arial" w:hAnsi="Arial" w:cs="Arial"/>
-        </w:rPr>
-        <w:t>timestap</w:t>
-      </w:r>
-      <w:proofErr w:type="spellEnd"/>
-      <w:r>
-        <w:rPr>
-          <w:rFonts w:ascii="Arial" w:hAnsi="Arial" w:cs="Arial"/>
-        </w:rPr>
-        <w:t xml:space="preserve"> of both receiving and sending the package from the same step/server</w:t>
+        <w:t>To record the server time see if it is possible to record the timestap of both receiving and sending the package from the same step/server</w:t>
       </w:r>
     </w:p>
     <w:p>
@@ -1364,6 +1177,304 @@
           <w:rFonts w:ascii="Arial" w:hAnsi="Arial" w:cs="Arial"/>
         </w:rPr>
         <w:t xml:space="preserve">Refer to the literature on the metrics chosen </w:t>
+      </w:r>
+    </w:p>
+    <w:p>
+      <w:pPr>
+        <w:rPr>
+          <w:rFonts w:ascii="Arial" w:hAnsi="Arial" w:cs="Arial"/>
+        </w:rPr>
+      </w:pPr>
+    </w:p>
+    <w:p>
+      <w:pPr>
+        <w:rPr>
+          <w:rFonts w:ascii="Arial" w:hAnsi="Arial" w:cs="Arial"/>
+        </w:rPr>
+      </w:pPr>
+    </w:p>
+    <w:p>
+      <w:pPr>
+        <w:rPr>
+          <w:rFonts w:ascii="Arial" w:hAnsi="Arial" w:cs="Arial"/>
+        </w:rPr>
+      </w:pPr>
+    </w:p>
+    <w:p>
+      <w:pPr>
+        <w:rPr>
+          <w:rFonts w:ascii="Arial" w:hAnsi="Arial" w:cs="Arial"/>
+        </w:rPr>
+      </w:pPr>
+    </w:p>
+    <w:p>
+      <w:pPr>
+        <w:rPr>
+          <w:rFonts w:ascii="Arial" w:hAnsi="Arial" w:cs="Arial"/>
+        </w:rPr>
+      </w:pPr>
+    </w:p>
+    <w:p>
+      <w:pPr>
+        <w:rPr>
+          <w:rFonts w:ascii="Arial" w:hAnsi="Arial" w:cs="Arial"/>
+        </w:rPr>
+      </w:pPr>
+    </w:p>
+    <w:p>
+      <w:pPr>
+        <w:rPr>
+          <w:rFonts w:ascii="Arial" w:hAnsi="Arial" w:cs="Arial"/>
+        </w:rPr>
+      </w:pPr>
+    </w:p>
+    <w:p>
+      <w:pPr>
+        <w:rPr>
+          <w:rFonts w:ascii="Arial" w:hAnsi="Arial" w:cs="Arial"/>
+        </w:rPr>
+      </w:pPr>
+    </w:p>
+    <w:p>
+      <w:pPr>
+        <w:rPr>
+          <w:rFonts w:ascii="Arial" w:hAnsi="Arial" w:cs="Arial"/>
+        </w:rPr>
+      </w:pPr>
+    </w:p>
+    <w:p>
+      <w:pPr>
+        <w:rPr>
+          <w:rFonts w:ascii="Arial" w:hAnsi="Arial" w:cs="Arial"/>
+        </w:rPr>
+      </w:pPr>
+    </w:p>
+    <w:p>
+      <w:pPr>
+        <w:rPr>
+          <w:rFonts w:ascii="Arial" w:hAnsi="Arial" w:cs="Arial"/>
+        </w:rPr>
+      </w:pPr>
+    </w:p>
+    <w:p>
+      <w:pPr>
+        <w:rPr>
+          <w:rFonts w:ascii="Arial" w:hAnsi="Arial" w:cs="Arial"/>
+        </w:rPr>
+      </w:pPr>
+    </w:p>
+    <w:p>
+      <w:pPr>
+        <w:rPr>
+          <w:rFonts w:ascii="Arial" w:hAnsi="Arial" w:cs="Arial"/>
+        </w:rPr>
+      </w:pPr>
+    </w:p>
+    <w:p>
+      <w:pPr>
+        <w:rPr>
+          <w:rFonts w:ascii="Arial" w:hAnsi="Arial" w:cs="Arial"/>
+        </w:rPr>
+      </w:pPr>
+    </w:p>
+    <w:p>
+      <w:pPr>
+        <w:rPr>
+          <w:rFonts w:ascii="Arial" w:hAnsi="Arial" w:cs="Arial"/>
+        </w:rPr>
+      </w:pPr>
+    </w:p>
+    <w:p>
+      <w:pPr>
+        <w:rPr>
+          <w:rFonts w:ascii="Arial" w:hAnsi="Arial" w:cs="Arial"/>
+        </w:rPr>
+      </w:pPr>
+    </w:p>
+    <w:p>
+      <w:pPr>
+        <w:rPr>
+          <w:rFonts w:ascii="Arial" w:hAnsi="Arial" w:cs="Arial"/>
+        </w:rPr>
+      </w:pPr>
+    </w:p>
+    <w:p>
+      <w:pPr>
+        <w:rPr>
+          <w:rFonts w:ascii="Arial" w:hAnsi="Arial" w:cs="Arial"/>
+        </w:rPr>
+      </w:pPr>
+    </w:p>
+    <w:p>
+      <w:pPr>
+        <w:rPr>
+          <w:rFonts w:ascii="Arial" w:hAnsi="Arial" w:cs="Arial"/>
+        </w:rPr>
+      </w:pPr>
+    </w:p>
+    <w:p>
+      <w:pPr>
+        <w:rPr>
+          <w:rFonts w:ascii="Arial" w:hAnsi="Arial" w:cs="Arial"/>
+        </w:rPr>
+      </w:pPr>
+    </w:p>
+    <w:p>
+      <w:pPr>
+        <w:rPr>
+          <w:rFonts w:ascii="Arial" w:hAnsi="Arial" w:cs="Arial"/>
+        </w:rPr>
+      </w:pPr>
+    </w:p>
+    <w:p>
+      <w:pPr>
+        <w:jc w:val="center"/>
+        <w:rPr>
+          <w:rFonts w:ascii="Arial" w:hAnsi="Arial" w:cs="Arial"/>
+        </w:rPr>
+      </w:pPr>
+      <w:r>
+        <w:rPr>
+          <w:rFonts w:ascii="Arial" w:hAnsi="Arial" w:cs="Arial"/>
+        </w:rPr>
+        <w:lastRenderedPageBreak/>
+        <w:t>Jackson model</w:t>
+      </w:r>
+    </w:p>
+    <w:p>
+      <w:pPr>
+        <w:rPr>
+          <w:rFonts w:ascii="Arial" w:hAnsi="Arial" w:cs="Arial"/>
+        </w:rPr>
+      </w:pPr>
+      <w:r>
+        <w:rPr>
+          <w:rFonts w:ascii="Arial" w:hAnsi="Arial" w:cs="Arial"/>
+        </w:rPr>
+        <w:t>Arrival rate: according to equation 17.1 and 17.2</w:t>
+      </w:r>
+    </w:p>
+    <w:p>
+      <w:pPr>
+        <w:rPr>
+          <w:rFonts w:ascii="Arial" w:hAnsi="Arial" w:cs="Arial"/>
+        </w:rPr>
+      </w:pPr>
+    </w:p>
+    <w:p>
+      <w:pPr>
+        <w:rPr>
+          <w:rFonts w:ascii="Arial" w:hAnsi="Arial" w:cs="Arial"/>
+        </w:rPr>
+      </w:pPr>
+      <w:r>
+        <w:rPr>
+          <w:rFonts w:ascii="Arial" w:hAnsi="Arial" w:cs="Arial"/>
+        </w:rPr>
+        <w:drawing>
+          <wp:inline distT="0" distB="0" distL="0" distR="0" wp14:anchorId="576505C4" wp14:editId="599B0C5D">
+            <wp:extent cx="4900085" cy="2049958"/>
+            <wp:effectExtent l="0" t="0" r="0" b="7620"/>
+            <wp:docPr id="558616668" name="Picture 1" descr="A picture containing text, screenshot, font, line&#10;&#10;Description automatically generated"/>
+            <wp:cNvGraphicFramePr>
+              <a:graphicFrameLocks xmlns:a="http://schemas.openxmlformats.org/drawingml/2006/main" noChangeAspect="1"/>
+            </wp:cNvGraphicFramePr>
+            <a:graphic xmlns:a="http://schemas.openxmlformats.org/drawingml/2006/main">
+              <a:graphicData uri="http://schemas.openxmlformats.org/drawingml/2006/picture">
+                <pic:pic xmlns:pic="http://schemas.openxmlformats.org/drawingml/2006/picture">
+                  <pic:nvPicPr>
+                    <pic:cNvPr id="558616668" name="Picture 1" descr="A picture containing text, screenshot, font, line&#10;&#10;Description automatically generated"/>
+                    <pic:cNvPicPr/>
+                  </pic:nvPicPr>
+                  <pic:blipFill>
+                    <a:blip r:embed="rId9"/>
+                    <a:stretch>
+                      <a:fillRect/>
+                    </a:stretch>
+                  </pic:blipFill>
+                  <pic:spPr>
+                    <a:xfrm>
+                      <a:off x="0" y="0"/>
+                      <a:ext cx="4900085" cy="2049958"/>
+                    </a:xfrm>
+                    <a:prstGeom prst="rect">
+                      <a:avLst/>
+                    </a:prstGeom>
+                  </pic:spPr>
+                </pic:pic>
+              </a:graphicData>
+            </a:graphic>
+          </wp:inline>
+        </w:drawing>
+      </w:r>
+    </w:p>
+    <w:p>
+      <w:r>
+        <w:rPr>
+          <w:rFonts w:ascii="Arial" w:hAnsi="Arial" w:cs="Arial"/>
+        </w:rPr>
+        <w:t>This arrival rate follows the Poisson distribution:</w:t>
+      </w:r>
+      <w:r>
+        <w:rPr>
+          <w:rFonts w:ascii="Arial" w:hAnsi="Arial" w:cs="Arial"/>
+        </w:rPr>
+        <w:br/>
+      </w:r>
+      <w:r>
+        <w:rPr>
+          <w:rFonts w:ascii="Arial" w:hAnsi="Arial" w:cs="Arial"/>
+        </w:rPr>
+        <w:br/>
+      </w:r>
+      <w:r>
+        <w:t>P(X = k) = (e^(-λ) * λ^k) / k!</w:t>
+      </w:r>
+      <w:r>
+        <w:tab/>
+      </w:r>
+      <w:r>
+        <w:tab/>
+        <w:t xml:space="preserve"> (</w:t>
+      </w:r>
+      <w:r>
+        <w:t>The probability mass function (PMF)</w:t>
+      </w:r>
+      <w:r>
+        <w:t>)</w:t>
+      </w:r>
+    </w:p>
+    <w:p/>
+    <w:p>
+      <w:r>
+        <w:t>Service time follows the Exponential distribution</w:t>
+      </w:r>
+    </w:p>
+    <w:p/>
+    <w:p/>
+    <w:p/>
+    <w:p/>
+    <w:p/>
+    <w:p/>
+    <w:p/>
+    <w:p/>
+    <w:p/>
+    <w:p/>
+    <w:p/>
+    <w:p/>
+    <w:p/>
+    <w:p/>
+    <w:p/>
+    <w:p/>
+    <w:p>
+      <w:pPr>
+        <w:rPr>
+          <w:rFonts w:ascii="Arial" w:hAnsi="Arial" w:cs="Arial"/>
+        </w:rPr>
+      </w:pPr>
+      <w:r>
+        <w:lastRenderedPageBreak/>
+        <w:t>TIKZ package for geometric latex</w:t>
       </w:r>
     </w:p>
     <w:sectPr>

</xml_diff>